<commit_message>
Added prettier | Moved router | Created directories
</commit_message>
<xml_diff>
--- a/Compass/LazAmazon.docx
+++ b/Compass/LazAmazon.docx
@@ -11,8 +11,6 @@
           <w:szCs w:val="24"/>
         </w:rPr>
       </w:pPr>
-      <w:bookmarkStart w:id="0" w:name="_GoBack"/>
-      <w:bookmarkEnd w:id="0"/>
       <w:r>
         <w:rPr>
           <w:rFonts w:ascii="Times New Roman" w:eastAsia="Times New Roman" w:hAnsi="Times New Roman" w:cs="Times New Roman"/>
@@ -743,19 +741,8 @@
           <w:sz w:val="24"/>
           <w:szCs w:val="24"/>
         </w:rPr>
-        <w:t>Pages</w:t>
-      </w:r>
-      <w:proofErr w:type="gramStart"/>
-      <w:r>
-        <w:rPr>
-          <w:rFonts w:ascii="Times New Roman" w:eastAsia="Times New Roman" w:hAnsi="Times New Roman" w:cs="Times New Roman"/>
-          <w:b/>
-          <w:sz w:val="24"/>
-          <w:szCs w:val="24"/>
-        </w:rPr>
-        <w:t>:</w:t>
-      </w:r>
-      <w:proofErr w:type="gramEnd"/>
+        <w:t>Pages:</w:t>
+      </w:r>
       <w:r>
         <w:rPr>
           <w:rFonts w:ascii="Times New Roman" w:eastAsia="Times New Roman" w:hAnsi="Times New Roman" w:cs="Times New Roman"/>
@@ -937,13 +924,23 @@
         </w:rPr>
         <w:tab/>
       </w:r>
-      <w:r>
-        <w:rPr>
-          <w:rFonts w:ascii="Times New Roman" w:eastAsia="Times New Roman" w:hAnsi="Times New Roman" w:cs="Times New Roman"/>
-          <w:sz w:val="24"/>
-          <w:szCs w:val="24"/>
-        </w:rPr>
-        <w:t>Store search result</w:t>
+      <w:proofErr w:type="spellStart"/>
+      <w:r>
+        <w:rPr>
+          <w:rFonts w:ascii="Times New Roman" w:eastAsia="Times New Roman" w:hAnsi="Times New Roman" w:cs="Times New Roman"/>
+          <w:sz w:val="24"/>
+          <w:szCs w:val="24"/>
+        </w:rPr>
+        <w:t>Store</w:t>
+      </w:r>
+      <w:proofErr w:type="spellEnd"/>
+      <w:r>
+        <w:rPr>
+          <w:rFonts w:ascii="Times New Roman" w:eastAsia="Times New Roman" w:hAnsi="Times New Roman" w:cs="Times New Roman"/>
+          <w:sz w:val="24"/>
+          <w:szCs w:val="24"/>
+        </w:rPr>
+        <w:t xml:space="preserve"> search result</w:t>
       </w:r>
       <w:r>
         <w:rPr>
@@ -986,6 +983,16 @@
         </w:rPr>
         <w:br/>
       </w:r>
+      <w:r>
+        <w:rPr>
+          <w:rFonts w:ascii="Times New Roman" w:eastAsia="Times New Roman" w:hAnsi="Times New Roman" w:cs="Times New Roman"/>
+          <w:sz w:val="24"/>
+          <w:szCs w:val="24"/>
+        </w:rPr>
+        <w:t>Error pages</w:t>
+      </w:r>
+      <w:bookmarkStart w:id="0" w:name="_GoBack"/>
+      <w:bookmarkEnd w:id="0"/>
     </w:p>
     <w:p>
       <w:pPr>

</xml_diff>

<commit_message>
New .tsx files and Route(s)
</commit_message>
<xml_diff>
--- a/Compass/LazAmazon.docx
+++ b/Compass/LazAmazon.docx
@@ -741,8 +741,19 @@
           <w:sz w:val="24"/>
           <w:szCs w:val="24"/>
         </w:rPr>
-        <w:t>Pages:</w:t>
-      </w:r>
+        <w:t>Pages</w:t>
+      </w:r>
+      <w:proofErr w:type="gramStart"/>
+      <w:r>
+        <w:rPr>
+          <w:rFonts w:ascii="Times New Roman" w:eastAsia="Times New Roman" w:hAnsi="Times New Roman" w:cs="Times New Roman"/>
+          <w:b/>
+          <w:sz w:val="24"/>
+          <w:szCs w:val="24"/>
+        </w:rPr>
+        <w:t>:</w:t>
+      </w:r>
+      <w:proofErr w:type="gramEnd"/>
       <w:r>
         <w:rPr>
           <w:rFonts w:ascii="Times New Roman" w:eastAsia="Times New Roman" w:hAnsi="Times New Roman" w:cs="Times New Roman"/>
@@ -758,7 +769,7 @@
           <w:sz w:val="24"/>
           <w:szCs w:val="24"/>
         </w:rPr>
-        <w:t>Home</w:t>
+        <w:t>Landing/</w:t>
       </w:r>
       <w:r>
         <w:rPr>
@@ -782,16 +793,26 @@
           <w:sz w:val="24"/>
           <w:szCs w:val="24"/>
         </w:rPr>
-        <w:tab/>
-      </w:r>
-      <w:r>
-        <w:rPr>
-          <w:rFonts w:ascii="Times New Roman" w:eastAsia="Times New Roman" w:hAnsi="Times New Roman" w:cs="Times New Roman"/>
-          <w:sz w:val="24"/>
-          <w:szCs w:val="24"/>
-        </w:rPr>
-        <w:t>My account</w:t>
-      </w:r>
+        <w:t>A</w:t>
+      </w:r>
+      <w:r>
+        <w:rPr>
+          <w:rFonts w:ascii="Times New Roman" w:eastAsia="Times New Roman" w:hAnsi="Times New Roman" w:cs="Times New Roman"/>
+          <w:sz w:val="24"/>
+          <w:szCs w:val="24"/>
+        </w:rPr>
+        <w:t>ccount</w:t>
+      </w:r>
+      <w:r>
+        <w:rPr>
+          <w:rFonts w:ascii="Times New Roman" w:eastAsia="Times New Roman" w:hAnsi="Times New Roman" w:cs="Times New Roman"/>
+          <w:sz w:val="24"/>
+          <w:szCs w:val="24"/>
+        </w:rPr>
+        <w:t>/</w:t>
+      </w:r>
+      <w:bookmarkStart w:id="0" w:name="_GoBack"/>
+      <w:bookmarkEnd w:id="0"/>
       <w:r>
         <w:rPr>
           <w:rFonts w:ascii="Times New Roman" w:eastAsia="Times New Roman" w:hAnsi="Times New Roman" w:cs="Times New Roman"/>
@@ -807,6 +828,14 @@
           <w:sz w:val="24"/>
           <w:szCs w:val="24"/>
         </w:rPr>
+        <w:t>/</w:t>
+      </w:r>
+      <w:r>
+        <w:rPr>
+          <w:rFonts w:ascii="Times New Roman" w:eastAsia="Times New Roman" w:hAnsi="Times New Roman" w:cs="Times New Roman"/>
+          <w:sz w:val="24"/>
+          <w:szCs w:val="24"/>
+        </w:rPr>
         <w:tab/>
       </w:r>
       <w:r>
@@ -832,6 +861,14 @@
           <w:szCs w:val="24"/>
         </w:rPr>
         <w:t>Checkout</w:t>
+      </w:r>
+      <w:r>
+        <w:rPr>
+          <w:rFonts w:ascii="Times New Roman" w:eastAsia="Times New Roman" w:hAnsi="Times New Roman" w:cs="Times New Roman"/>
+          <w:sz w:val="24"/>
+          <w:szCs w:val="24"/>
+        </w:rPr>
+        <w:t>/</w:t>
       </w:r>
       <w:r>
         <w:rPr>
@@ -848,6 +885,14 @@
           <w:sz w:val="24"/>
           <w:szCs w:val="24"/>
         </w:rPr>
+        <w:t>/</w:t>
+      </w:r>
+      <w:r>
+        <w:rPr>
+          <w:rFonts w:ascii="Times New Roman" w:eastAsia="Times New Roman" w:hAnsi="Times New Roman" w:cs="Times New Roman"/>
+          <w:sz w:val="24"/>
+          <w:szCs w:val="24"/>
+        </w:rPr>
         <w:tab/>
       </w:r>
       <w:r>
@@ -889,6 +934,14 @@
           <w:sz w:val="24"/>
           <w:szCs w:val="24"/>
         </w:rPr>
+        <w:t>/</w:t>
+      </w:r>
+      <w:r>
+        <w:rPr>
+          <w:rFonts w:ascii="Times New Roman" w:eastAsia="Times New Roman" w:hAnsi="Times New Roman" w:cs="Times New Roman"/>
+          <w:sz w:val="24"/>
+          <w:szCs w:val="24"/>
+        </w:rPr>
         <w:tab/>
       </w:r>
       <w:r>
@@ -906,6 +959,14 @@
           <w:sz w:val="24"/>
           <w:szCs w:val="24"/>
         </w:rPr>
+        <w:t>/</w:t>
+      </w:r>
+      <w:r>
+        <w:rPr>
+          <w:rFonts w:ascii="Times New Roman" w:eastAsia="Times New Roman" w:hAnsi="Times New Roman" w:cs="Times New Roman"/>
+          <w:sz w:val="24"/>
+          <w:szCs w:val="24"/>
+        </w:rPr>
         <w:tab/>
       </w:r>
       <w:r>
@@ -924,6 +985,30 @@
         </w:rPr>
         <w:tab/>
       </w:r>
+      <w:r>
+        <w:rPr>
+          <w:rFonts w:ascii="Times New Roman" w:eastAsia="Times New Roman" w:hAnsi="Times New Roman" w:cs="Times New Roman"/>
+          <w:sz w:val="24"/>
+          <w:szCs w:val="24"/>
+        </w:rPr>
+        <w:tab/>
+      </w:r>
+      <w:r>
+        <w:rPr>
+          <w:rFonts w:ascii="Times New Roman" w:eastAsia="Times New Roman" w:hAnsi="Times New Roman" w:cs="Times New Roman"/>
+          <w:sz w:val="24"/>
+          <w:szCs w:val="24"/>
+        </w:rPr>
+        <w:tab/>
+      </w:r>
+      <w:r>
+        <w:rPr>
+          <w:rFonts w:ascii="Times New Roman" w:eastAsia="Times New Roman" w:hAnsi="Times New Roman" w:cs="Times New Roman"/>
+          <w:sz w:val="24"/>
+          <w:szCs w:val="24"/>
+        </w:rPr>
+        <w:br/>
+      </w:r>
       <w:proofErr w:type="spellStart"/>
       <w:r>
         <w:rPr>
@@ -931,7 +1016,7 @@
           <w:sz w:val="24"/>
           <w:szCs w:val="24"/>
         </w:rPr>
-        <w:t>Store</w:t>
+        <w:t>Notfound</w:t>
       </w:r>
       <w:proofErr w:type="spellEnd"/>
       <w:r>
@@ -940,7 +1025,23 @@
           <w:sz w:val="24"/>
           <w:szCs w:val="24"/>
         </w:rPr>
-        <w:t xml:space="preserve"> search result</w:t>
+        <w:t xml:space="preserve"> page/</w:t>
+      </w:r>
+      <w:r>
+        <w:rPr>
+          <w:rFonts w:ascii="Times New Roman" w:eastAsia="Times New Roman" w:hAnsi="Times New Roman" w:cs="Times New Roman"/>
+          <w:sz w:val="24"/>
+          <w:szCs w:val="24"/>
+        </w:rPr>
+        <w:tab/>
+      </w:r>
+      <w:r>
+        <w:rPr>
+          <w:rFonts w:ascii="Times New Roman" w:eastAsia="Times New Roman" w:hAnsi="Times New Roman" w:cs="Times New Roman"/>
+          <w:sz w:val="24"/>
+          <w:szCs w:val="24"/>
+        </w:rPr>
+        <w:t>And more…</w:t>
       </w:r>
       <w:r>
         <w:rPr>
@@ -949,6 +1050,13 @@
           <w:szCs w:val="24"/>
         </w:rPr>
         <w:br/>
+      </w:r>
+      <w:r>
+        <w:rPr>
+          <w:rFonts w:ascii="Times New Roman" w:eastAsia="Times New Roman" w:hAnsi="Times New Roman" w:cs="Times New Roman"/>
+          <w:sz w:val="24"/>
+          <w:szCs w:val="24"/>
+        </w:rPr>
         <w:t>Search result</w:t>
       </w:r>
       <w:r>
@@ -957,42 +1065,24 @@
           <w:sz w:val="24"/>
           <w:szCs w:val="24"/>
         </w:rPr>
-        <w:tab/>
-      </w:r>
-      <w:r>
-        <w:rPr>
-          <w:rFonts w:ascii="Times New Roman" w:eastAsia="Times New Roman" w:hAnsi="Times New Roman" w:cs="Times New Roman"/>
-          <w:sz w:val="24"/>
-          <w:szCs w:val="24"/>
-        </w:rPr>
-        <w:tab/>
-      </w:r>
-      <w:r>
-        <w:rPr>
-          <w:rFonts w:ascii="Times New Roman" w:eastAsia="Times New Roman" w:hAnsi="Times New Roman" w:cs="Times New Roman"/>
-          <w:sz w:val="24"/>
-          <w:szCs w:val="24"/>
-        </w:rPr>
-        <w:t>And more…</w:t>
-      </w:r>
-      <w:r>
-        <w:rPr>
-          <w:rFonts w:ascii="Times New Roman" w:eastAsia="Times New Roman" w:hAnsi="Times New Roman" w:cs="Times New Roman"/>
-          <w:sz w:val="24"/>
-          <w:szCs w:val="24"/>
-        </w:rPr>
-        <w:br/>
-      </w:r>
-      <w:r>
-        <w:rPr>
-          <w:rFonts w:ascii="Times New Roman" w:eastAsia="Times New Roman" w:hAnsi="Times New Roman" w:cs="Times New Roman"/>
-          <w:sz w:val="24"/>
-          <w:szCs w:val="24"/>
-        </w:rPr>
-        <w:t>Error pages</w:t>
-      </w:r>
-      <w:bookmarkStart w:id="0" w:name="_GoBack"/>
-      <w:bookmarkEnd w:id="0"/>
+        <w:t xml:space="preserve"> </w:t>
+      </w:r>
+      <w:r>
+        <w:rPr>
+          <w:rFonts w:ascii="Times New Roman" w:eastAsia="Times New Roman" w:hAnsi="Times New Roman" w:cs="Times New Roman"/>
+          <w:sz w:val="24"/>
+          <w:szCs w:val="24"/>
+        </w:rPr>
+        <w:t xml:space="preserve">or </w:t>
+      </w:r>
+      <w:r>
+        <w:rPr>
+          <w:rFonts w:ascii="Times New Roman" w:eastAsia="Times New Roman" w:hAnsi="Times New Roman" w:cs="Times New Roman"/>
+          <w:sz w:val="24"/>
+          <w:szCs w:val="24"/>
+        </w:rPr>
+        <w:t>Store search result /</w:t>
+      </w:r>
     </w:p>
     <w:p>
       <w:pPr>

</xml_diff>

<commit_message>
Code Splitting with React.lazy() | Suspense fallback
</commit_message>
<xml_diff>
--- a/Compass/LazAmazon.docx
+++ b/Compass/LazAmazon.docx
@@ -811,8 +811,6 @@
         </w:rPr>
         <w:t>/</w:t>
       </w:r>
-      <w:bookmarkStart w:id="0" w:name="_GoBack"/>
-      <w:bookmarkEnd w:id="0"/>
       <w:r>
         <w:rPr>
           <w:rFonts w:ascii="Times New Roman" w:eastAsia="Times New Roman" w:hAnsi="Times New Roman" w:cs="Times New Roman"/>
@@ -1934,6 +1932,16 @@
         </w:rPr>
         <w:t>: Unit and integration tests.</w:t>
       </w:r>
+      <w:r>
+        <w:rPr>
+          <w:rFonts w:ascii="Times New Roman" w:eastAsia="Times New Roman" w:hAnsi="Times New Roman" w:cs="Times New Roman"/>
+          <w:sz w:val="24"/>
+          <w:szCs w:val="24"/>
+        </w:rPr>
+        <w:t xml:space="preserve"> (installed)</w:t>
+      </w:r>
+      <w:bookmarkStart w:id="0" w:name="_GoBack"/>
+      <w:bookmarkEnd w:id="0"/>
     </w:p>
     <w:p>
       <w:pPr>

</xml_diff>